<commit_message>
Update[file template, export service]
</commit_message>
<xml_diff>
--- a/services/export-service/resources/output_template_1.docx
+++ b/services/export-service/resources/output_template_1.docx
@@ -1,6 +1,6 @@
 
 <file path=word/document.xml><?xml version="1.0" encoding="utf-8"?>
-<w:document xmlns:wpc="http://schemas.microsoft.com/office/word/2010/wordprocessingCanvas" xmlns:cx="http://schemas.microsoft.com/office/drawing/2014/chartex" xmlns:cx1="http://schemas.microsoft.com/office/drawing/2015/9/8/chartex" xmlns:cx2="http://schemas.microsoft.com/office/drawing/2015/10/21/chartex" xmlns:cx3="http://schemas.microsoft.com/office/drawing/2016/5/9/chartex" xmlns:cx4="http://schemas.microsoft.com/office/drawing/2016/5/10/chartex" xmlns:cx5="http://schemas.microsoft.com/office/drawing/2016/5/11/chartex" xmlns:cx6="http://schemas.microsoft.com/office/drawing/2016/5/12/chartex" xmlns:cx7="http://schemas.microsoft.com/office/drawing/2016/5/13/chartex" xmlns:cx8="http://schemas.microsoft.com/office/drawing/2016/5/14/chartex" xmlns:mc="http://schemas.openxmlformats.org/markup-compatibility/2006" xmlns:aink="http://schemas.microsoft.com/office/drawing/2016/ink" xmlns:am3d="http://schemas.microsoft.com/office/drawing/2017/model3d" xmlns:o="urn:schemas-microsoft-com:office:office" xmlns:oel="http://schemas.microsoft.com/office/2019/extlst" xmlns:r="http://schemas.openxmlformats.org/officeDocument/2006/relationships" xmlns:m="http://schemas.openxmlformats.org/officeDocument/2006/math" xmlns:v="urn:schemas-microsoft-com:vml" xmlns:wp14="http://schemas.microsoft.com/office/word/2010/wordprocessingDrawing" xmlns:wp="http://schemas.openxmlformats.org/drawingml/2006/wordprocessingDrawing" xmlns:w10="urn:schemas-microsoft-com:office:word" xmlns:w="http://schemas.openxmlformats.org/wordprocessingml/2006/main" xmlns:w14="http://schemas.microsoft.com/office/word/2010/wordml" xmlns:w15="http://schemas.microsoft.com/office/word/2012/wordml" xmlns:w16cex="http://schemas.microsoft.com/office/word/2018/wordml/cex" xmlns:w16cid="http://schemas.microsoft.com/office/word/2016/wordml/cid" xmlns:w16="http://schemas.microsoft.com/office/word/2018/wordml" xmlns:w16sdtdh="http://schemas.microsoft.com/office/word/2020/wordml/sdtdatahash" xmlns:w16se="http://schemas.microsoft.com/office/word/2015/wordml/symex" xmlns:wpg="http://schemas.microsoft.com/office/word/2010/wordprocessingGroup" xmlns:wpi="http://schemas.microsoft.com/office/word/2010/wordprocessingInk" xmlns:wne="http://schemas.microsoft.com/office/word/2006/wordml" xmlns:wps="http://schemas.microsoft.com/office/word/2010/wordprocessingShape" mc:Ignorable="w14 w15 w16se w16cid w16 w16cex w16sdtdh wp14">
+<w:document xmlns:wpc="http://schemas.microsoft.com/office/word/2010/wordprocessingCanvas" xmlns:cx="http://schemas.microsoft.com/office/drawing/2014/chartex" xmlns:cx1="http://schemas.microsoft.com/office/drawing/2015/9/8/chartex" xmlns:cx2="http://schemas.microsoft.com/office/drawing/2015/10/21/chartex" xmlns:cx3="http://schemas.microsoft.com/office/drawing/2016/5/9/chartex" xmlns:cx4="http://schemas.microsoft.com/office/drawing/2016/5/10/chartex" xmlns:cx5="http://schemas.microsoft.com/office/drawing/2016/5/11/chartex" xmlns:cx6="http://schemas.microsoft.com/office/drawing/2016/5/12/chartex" xmlns:cx7="http://schemas.microsoft.com/office/drawing/2016/5/13/chartex" xmlns:cx8="http://schemas.microsoft.com/office/drawing/2016/5/14/chartex" xmlns:mc="http://schemas.openxmlformats.org/markup-compatibility/2006" xmlns:aink="http://schemas.microsoft.com/office/drawing/2016/ink" xmlns:am3d="http://schemas.microsoft.com/office/drawing/2017/model3d" xmlns:o="urn:schemas-microsoft-com:office:office" xmlns:oel="http://schemas.microsoft.com/office/2019/extlst" xmlns:r="http://schemas.openxmlformats.org/officeDocument/2006/relationships" xmlns:m="http://schemas.openxmlformats.org/officeDocument/2006/math" xmlns:v="urn:schemas-microsoft-com:vml" xmlns:wp14="http://schemas.microsoft.com/office/word/2010/wordprocessingDrawing" xmlns:wp="http://schemas.openxmlformats.org/drawingml/2006/wordprocessingDrawing" xmlns:w10="urn:schemas-microsoft-com:office:word" xmlns:w="http://schemas.openxmlformats.org/wordprocessingml/2006/main" xmlns:w14="http://schemas.microsoft.com/office/word/2010/wordml" xmlns:w15="http://schemas.microsoft.com/office/word/2012/wordml" xmlns:w16cex="http://schemas.microsoft.com/office/word/2018/wordml/cex" xmlns:w16cid="http://schemas.microsoft.com/office/word/2016/wordml/cid" xmlns:w16="http://schemas.microsoft.com/office/word/2018/wordml" xmlns:w16du="http://schemas.microsoft.com/office/word/2023/wordml/word16du" xmlns:w16sdtdh="http://schemas.microsoft.com/office/word/2020/wordml/sdtdatahash" xmlns:w16se="http://schemas.microsoft.com/office/word/2015/wordml/symex" xmlns:wpg="http://schemas.microsoft.com/office/word/2010/wordprocessingGroup" xmlns:wpi="http://schemas.microsoft.com/office/word/2010/wordprocessingInk" xmlns:wne="http://schemas.microsoft.com/office/word/2006/wordml" xmlns:wps="http://schemas.microsoft.com/office/word/2010/wordprocessingShape" mc:Ignorable="w14 w15 w16se w16cid w16 w16cex w16sdtdh wp14">
   <w:body>
     <w:tbl>
       <w:tblPr>
@@ -49,7 +49,17 @@
                 <w:sz w:val="26"/>
                 <w:lang w:val="pt-BR" w:eastAsia="en-US"/>
               </w:rPr>
-              <w:t>KHOA: .....................................</w:t>
+              <w:t xml:space="preserve">KHOA: </w:t>
+            </w:r>
+            <w:r>
+              <w:rPr>
+                <w:rFonts w:eastAsia="Times New Roman"/>
+                <w:b/>
+                <w:spacing w:val="-8"/>
+                <w:sz w:val="26"/>
+                <w:lang w:val="pt-BR" w:eastAsia="en-US"/>
+              </w:rPr>
+              <w:t xml:space="preserve">Vật lý</w:t>
             </w:r>
           </w:p>
           <w:p>
@@ -147,7 +157,17 @@
                 <w:sz w:val="26"/>
                 <w:lang w:val="pt-BR" w:eastAsia="en-US"/>
               </w:rPr>
-              <w:t>LỚP:.......................................</w:t>
+              <w:t>LỚP:</w:t>
+            </w:r>
+            <w:r>
+              <w:rPr>
+                <w:rFonts w:eastAsia="Times New Roman"/>
+                <w:bCs/>
+                <w:spacing w:val="-8"/>
+                <w:sz w:val="26"/>
+                <w:lang w:val="pt-BR" w:eastAsia="en-US"/>
+              </w:rPr>
+              <w:t xml:space="preserve">46.01.LY.SPA</w:t>
             </w:r>
           </w:p>
         </w:tc>
@@ -430,9 +450,11 @@
       </w:r>
       <w:r>
         <w:rPr>
+          <w:b/>
+          <w:bCs/>
           <w:szCs w:val="26"/>
         </w:rPr>
-        <w:t>……</w:t>
+        <w:t xml:space="preserve"> 46.01.LY.SPA</w:t>
       </w:r>
     </w:p>
     <w:p>
@@ -482,9 +504,11 @@
       </w:r>
       <w:r>
         <w:rPr>
+          <w:b/>
+          <w:bCs/>
           <w:szCs w:val="26"/>
         </w:rPr>
-        <w:t xml:space="preserve">……… </w:t>
+        <w:t xml:space="preserve">Học kỳ I</w:t>
       </w:r>
       <w:r>
         <w:rPr>
@@ -492,13 +516,31 @@
           <w:bCs/>
           <w:szCs w:val="26"/>
         </w:rPr>
+        <w:t/>
+      </w:r>
+      <w:r>
+        <w:rPr>
+          <w:b/>
+          <w:bCs/>
+          <w:szCs w:val="26"/>
+        </w:rPr>
+        <w:t xml:space="preserve"> </w:t>
+      </w:r>
+      <w:r>
+        <w:rPr>
+          <w:b/>
+          <w:bCs/>
+          <w:szCs w:val="26"/>
+        </w:rPr>
         <w:t>Năm học:</w:t>
       </w:r>
       <w:r>
         <w:rPr>
+          <w:b/>
+          <w:bCs/>
           <w:szCs w:val="26"/>
         </w:rPr>
-        <w:t>………….</w:t>
+        <w:t xml:space="preserve">2022 - 2023</w:t>
       </w:r>
     </w:p>
     <w:p>
@@ -534,7 +576,84 @@
           <w:sz w:val="24"/>
           <w:szCs w:val="24"/>
         </w:rPr>
-        <w:t>Vào lúc ………… giờ…….phút, ngày…..tháng……năm……</w:t>
+        <w:t xml:space="preserve">Vào lúc </w:t>
+      </w:r>
+      <w:r>
+        <w:rPr>
+          <w:sz w:val="24"/>
+          <w:szCs w:val="24"/>
+        </w:rPr>
+        <w:t xml:space="preserve">10 </w:t>
+      </w:r>
+      <w:r>
+        <w:rPr>
+          <w:sz w:val="24"/>
+          <w:szCs w:val="24"/>
+        </w:rPr>
+        <w:t>giờ</w:t>
+      </w:r>
+      <w:r>
+        <w:rPr>
+          <w:sz w:val="24"/>
+          <w:szCs w:val="24"/>
+        </w:rPr>
+        <w:t xml:space="preserve"> 2</w:t>
+      </w:r>
+      <w:r>
+        <w:rPr>
+          <w:sz w:val="24"/>
+          <w:szCs w:val="24"/>
+        </w:rPr>
+        <w:t/>
+      </w:r>
+      <w:r>
+        <w:rPr>
+          <w:sz w:val="24"/>
+          <w:szCs w:val="24"/>
+        </w:rPr>
+        <w:t xml:space="preserve"> </w:t>
+      </w:r>
+      <w:r>
+        <w:rPr>
+          <w:sz w:val="24"/>
+          <w:szCs w:val="24"/>
+        </w:rPr>
+        <w:t>phút, ngày</w:t>
+      </w:r>
+      <w:r>
+        <w:rPr>
+          <w:sz w:val="24"/>
+          <w:szCs w:val="24"/>
+        </w:rPr>
+        <w:t xml:space="preserve"> 12 </w:t>
+      </w:r>
+      <w:r>
+        <w:rPr>
+          <w:sz w:val="24"/>
+          <w:szCs w:val="24"/>
+        </w:rPr>
+        <w:t>tháng</w:t>
+      </w:r>
+      <w:r>
+        <w:rPr>
+          <w:sz w:val="24"/>
+          <w:szCs w:val="24"/>
+        </w:rPr>
+        <w:t xml:space="preserve"> 5 </w:t>
+      </w:r>
+      <w:r>
+        <w:rPr>
+          <w:sz w:val="24"/>
+          <w:szCs w:val="24"/>
+        </w:rPr>
+        <w:t>năm</w:t>
+      </w:r>
+      <w:r>
+        <w:rPr>
+          <w:sz w:val="24"/>
+          <w:szCs w:val="24"/>
+        </w:rPr>
+        <w:t xml:space="preserve"> 2023</w:t>
       </w:r>
     </w:p>
     <w:p>
@@ -644,7 +763,7 @@
           <w:sz w:val="24"/>
           <w:szCs w:val="24"/>
         </w:rPr>
-        <w:tab/>
+        <w:t xml:space="preserve"> Lương Lê Hải</w:t>
       </w:r>
     </w:p>
     <w:p>
@@ -674,7 +793,7 @@
           <w:sz w:val="24"/>
           <w:szCs w:val="24"/>
         </w:rPr>
-        <w:tab/>
+        <w:t xml:space="preserve"> </w:t>
       </w:r>
     </w:p>
     <w:p>
@@ -704,7 +823,7 @@
           <w:sz w:val="24"/>
           <w:szCs w:val="24"/>
         </w:rPr>
-        <w:tab/>
+        <w:t xml:space="preserve"> </w:t>
       </w:r>
     </w:p>
     <w:p>
@@ -734,7 +853,7 @@
           <w:sz w:val="24"/>
           <w:szCs w:val="24"/>
         </w:rPr>
-        <w:tab/>
+        <w:t xml:space="preserve"> </w:t>
       </w:r>
     </w:p>
     <w:p>
@@ -1083,6 +1202,739 @@
           </w:p>
         </w:tc>
       </w:tr>
+      <w:tr>
+        <w:trPr>
+          <w:jc w:val="center"/>
+        </w:trPr>
+        <w:tc>
+          <w:tcPr>
+            <w:tcW w:w="2394" w:type="dxa"/>
+            <w:vAlign w:val="center"/>
+          </w:tcPr>
+          <w:p>
+            <w:pPr>
+              <w:pStyle w:val="ListParagraph"/>
+              <w:tabs>
+                <w:tab w:val="left" w:pos="142"/>
+              </w:tabs>
+              <w:spacing w:line="288" w:lineRule="auto"/>
+              <w:ind w:left="0"/>
+              <w:rPr>
+                <w:sz w:val="22"/>
+              </w:rPr>
+            </w:pPr>
+            <w:r>
+              <w:rPr>
+                <w:sz w:val="22"/>
+              </w:rPr>
+              <w:t xml:space="preserve">Xuất sắc</w:t>
+            </w:r>
+          </w:p>
+        </w:tc>
+        <w:tc>
+          <w:tcPr>
+            <w:tcW w:w="2693" w:type="dxa"/>
+            <w:vAlign w:val="center"/>
+          </w:tcPr>
+          <w:p>
+            <w:pPr>
+              <w:pStyle w:val="ListParagraph"/>
+              <w:tabs>
+                <w:tab w:val="left" w:pos="142"/>
+              </w:tabs>
+              <w:spacing w:line="288" w:lineRule="auto"/>
+              <w:ind w:left="0"/>
+              <w:jc w:val="center"/>
+              <w:rPr>
+                <w:sz w:val="22"/>
+              </w:rPr>
+            </w:pPr>
+            <w:r>
+              <w:rPr>
+                <w:sz w:val="22"/>
+              </w:rPr>
+              <w:t xml:space="preserve">1</w:t>
+            </w:r>
+          </w:p>
+        </w:tc>
+        <w:tc>
+          <w:tcPr>
+            <w:tcW w:w="2694" w:type="dxa"/>
+            <w:vAlign w:val="center"/>
+          </w:tcPr>
+          <w:p>
+            <w:pPr>
+              <w:pStyle w:val="ListParagraph"/>
+              <w:tabs>
+                <w:tab w:val="left" w:pos="142"/>
+              </w:tabs>
+              <w:spacing w:line="288" w:lineRule="auto"/>
+              <w:ind w:left="0"/>
+              <w:jc w:val="center"/>
+              <w:rPr>
+                <w:sz w:val="22"/>
+              </w:rPr>
+            </w:pPr>
+            <w:r>
+              <w:rPr>
+                <w:sz w:val="22"/>
+              </w:rPr>
+              <w:t xml:space="preserve">2.17%</w:t>
+            </w:r>
+            <w:r>
+              <w:rPr>
+                <w:sz w:val="22"/>
+              </w:rPr>
+              <w:t/>
+            </w:r>
+          </w:p>
+        </w:tc>
+      </w:tr>
+      <w:tr>
+        <w:trPr>
+          <w:jc w:val="center"/>
+        </w:trPr>
+        <w:tc>
+          <w:tcPr>
+            <w:tcW w:w="2394" w:type="dxa"/>
+            <w:vAlign w:val="center"/>
+          </w:tcPr>
+          <w:p>
+            <w:pPr>
+              <w:pStyle w:val="ListParagraph"/>
+              <w:tabs>
+                <w:tab w:val="left" w:pos="142"/>
+              </w:tabs>
+              <w:spacing w:line="288" w:lineRule="auto"/>
+              <w:ind w:left="0"/>
+              <w:rPr>
+                <w:sz w:val="22"/>
+              </w:rPr>
+            </w:pPr>
+            <w:r>
+              <w:rPr>
+                <w:sz w:val="22"/>
+              </w:rPr>
+              <w:t xml:space="preserve">Tốt</w:t>
+            </w:r>
+          </w:p>
+        </w:tc>
+        <w:tc>
+          <w:tcPr>
+            <w:tcW w:w="2693" w:type="dxa"/>
+            <w:vAlign w:val="center"/>
+          </w:tcPr>
+          <w:p>
+            <w:pPr>
+              <w:pStyle w:val="ListParagraph"/>
+              <w:tabs>
+                <w:tab w:val="left" w:pos="142"/>
+              </w:tabs>
+              <w:spacing w:line="288" w:lineRule="auto"/>
+              <w:ind w:left="0"/>
+              <w:jc w:val="center"/>
+              <w:rPr>
+                <w:sz w:val="22"/>
+              </w:rPr>
+            </w:pPr>
+            <w:r>
+              <w:rPr>
+                <w:sz w:val="22"/>
+              </w:rPr>
+              <w:t xml:space="preserve">0</w:t>
+            </w:r>
+          </w:p>
+        </w:tc>
+        <w:tc>
+          <w:tcPr>
+            <w:tcW w:w="2694" w:type="dxa"/>
+            <w:vAlign w:val="center"/>
+          </w:tcPr>
+          <w:p>
+            <w:pPr>
+              <w:pStyle w:val="ListParagraph"/>
+              <w:tabs>
+                <w:tab w:val="left" w:pos="142"/>
+              </w:tabs>
+              <w:spacing w:line="288" w:lineRule="auto"/>
+              <w:ind w:left="0"/>
+              <w:jc w:val="center"/>
+              <w:rPr>
+                <w:sz w:val="22"/>
+              </w:rPr>
+            </w:pPr>
+            <w:r>
+              <w:rPr>
+                <w:sz w:val="22"/>
+              </w:rPr>
+              <w:t xml:space="preserve">0.00%</w:t>
+            </w:r>
+            <w:r>
+              <w:rPr>
+                <w:sz w:val="22"/>
+              </w:rPr>
+              <w:t/>
+            </w:r>
+          </w:p>
+        </w:tc>
+      </w:tr>
+      <w:tr>
+        <w:trPr>
+          <w:jc w:val="center"/>
+        </w:trPr>
+        <w:tc>
+          <w:tcPr>
+            <w:tcW w:w="2394" w:type="dxa"/>
+            <w:vAlign w:val="center"/>
+          </w:tcPr>
+          <w:p>
+            <w:pPr>
+              <w:pStyle w:val="ListParagraph"/>
+              <w:tabs>
+                <w:tab w:val="left" w:pos="142"/>
+              </w:tabs>
+              <w:spacing w:line="288" w:lineRule="auto"/>
+              <w:ind w:left="0"/>
+              <w:rPr>
+                <w:sz w:val="22"/>
+              </w:rPr>
+            </w:pPr>
+            <w:r>
+              <w:rPr>
+                <w:sz w:val="22"/>
+              </w:rPr>
+              <w:t xml:space="preserve">Khá</w:t>
+            </w:r>
+          </w:p>
+        </w:tc>
+        <w:tc>
+          <w:tcPr>
+            <w:tcW w:w="2693" w:type="dxa"/>
+            <w:vAlign w:val="center"/>
+          </w:tcPr>
+          <w:p>
+            <w:pPr>
+              <w:pStyle w:val="ListParagraph"/>
+              <w:tabs>
+                <w:tab w:val="left" w:pos="142"/>
+              </w:tabs>
+              <w:spacing w:line="288" w:lineRule="auto"/>
+              <w:ind w:left="0"/>
+              <w:jc w:val="center"/>
+              <w:rPr>
+                <w:sz w:val="22"/>
+              </w:rPr>
+            </w:pPr>
+            <w:r>
+              <w:rPr>
+                <w:sz w:val="22"/>
+              </w:rPr>
+              <w:t xml:space="preserve">0</w:t>
+            </w:r>
+          </w:p>
+        </w:tc>
+        <w:tc>
+          <w:tcPr>
+            <w:tcW w:w="2694" w:type="dxa"/>
+            <w:vAlign w:val="center"/>
+          </w:tcPr>
+          <w:p>
+            <w:pPr>
+              <w:pStyle w:val="ListParagraph"/>
+              <w:tabs>
+                <w:tab w:val="left" w:pos="142"/>
+              </w:tabs>
+              <w:spacing w:line="288" w:lineRule="auto"/>
+              <w:ind w:left="0"/>
+              <w:jc w:val="center"/>
+              <w:rPr>
+                <w:sz w:val="22"/>
+              </w:rPr>
+            </w:pPr>
+            <w:r>
+              <w:rPr>
+                <w:sz w:val="22"/>
+              </w:rPr>
+              <w:t xml:space="preserve">0.00%</w:t>
+            </w:r>
+            <w:r>
+              <w:rPr>
+                <w:sz w:val="22"/>
+              </w:rPr>
+              <w:t/>
+            </w:r>
+          </w:p>
+        </w:tc>
+      </w:tr>
+      <w:tr>
+        <w:trPr>
+          <w:jc w:val="center"/>
+        </w:trPr>
+        <w:tc>
+          <w:tcPr>
+            <w:tcW w:w="2394" w:type="dxa"/>
+            <w:vAlign w:val="center"/>
+          </w:tcPr>
+          <w:p>
+            <w:pPr>
+              <w:pStyle w:val="ListParagraph"/>
+              <w:tabs>
+                <w:tab w:val="left" w:pos="142"/>
+              </w:tabs>
+              <w:spacing w:line="288" w:lineRule="auto"/>
+              <w:ind w:left="0"/>
+              <w:rPr>
+                <w:sz w:val="22"/>
+              </w:rPr>
+            </w:pPr>
+            <w:r>
+              <w:rPr>
+                <w:sz w:val="22"/>
+              </w:rPr>
+              <w:t xml:space="preserve">Trung bình</w:t>
+            </w:r>
+          </w:p>
+        </w:tc>
+        <w:tc>
+          <w:tcPr>
+            <w:tcW w:w="2693" w:type="dxa"/>
+            <w:vAlign w:val="center"/>
+          </w:tcPr>
+          <w:p>
+            <w:pPr>
+              <w:pStyle w:val="ListParagraph"/>
+              <w:tabs>
+                <w:tab w:val="left" w:pos="142"/>
+              </w:tabs>
+              <w:spacing w:line="288" w:lineRule="auto"/>
+              <w:ind w:left="0"/>
+              <w:jc w:val="center"/>
+              <w:rPr>
+                <w:sz w:val="22"/>
+              </w:rPr>
+            </w:pPr>
+            <w:r>
+              <w:rPr>
+                <w:sz w:val="22"/>
+              </w:rPr>
+              <w:t xml:space="preserve">0</w:t>
+            </w:r>
+          </w:p>
+        </w:tc>
+        <w:tc>
+          <w:tcPr>
+            <w:tcW w:w="2694" w:type="dxa"/>
+            <w:vAlign w:val="center"/>
+          </w:tcPr>
+          <w:p>
+            <w:pPr>
+              <w:pStyle w:val="ListParagraph"/>
+              <w:tabs>
+                <w:tab w:val="left" w:pos="142"/>
+              </w:tabs>
+              <w:spacing w:line="288" w:lineRule="auto"/>
+              <w:ind w:left="0"/>
+              <w:jc w:val="center"/>
+              <w:rPr>
+                <w:sz w:val="22"/>
+              </w:rPr>
+            </w:pPr>
+            <w:r>
+              <w:rPr>
+                <w:sz w:val="22"/>
+              </w:rPr>
+              <w:t xml:space="preserve">0.00%</w:t>
+            </w:r>
+            <w:r>
+              <w:rPr>
+                <w:sz w:val="22"/>
+              </w:rPr>
+              <w:t/>
+            </w:r>
+          </w:p>
+        </w:tc>
+      </w:tr>
+      <w:tr>
+        <w:trPr>
+          <w:jc w:val="center"/>
+        </w:trPr>
+        <w:tc>
+          <w:tcPr>
+            <w:tcW w:w="2394" w:type="dxa"/>
+            <w:vAlign w:val="center"/>
+          </w:tcPr>
+          <w:p>
+            <w:pPr>
+              <w:pStyle w:val="ListParagraph"/>
+              <w:tabs>
+                <w:tab w:val="left" w:pos="142"/>
+              </w:tabs>
+              <w:spacing w:line="288" w:lineRule="auto"/>
+              <w:ind w:left="0"/>
+              <w:rPr>
+                <w:sz w:val="22"/>
+              </w:rPr>
+            </w:pPr>
+            <w:r>
+              <w:rPr>
+                <w:sz w:val="22"/>
+              </w:rPr>
+              <w:t xml:space="preserve">Yếu</w:t>
+            </w:r>
+          </w:p>
+        </w:tc>
+        <w:tc>
+          <w:tcPr>
+            <w:tcW w:w="2693" w:type="dxa"/>
+            <w:vAlign w:val="center"/>
+          </w:tcPr>
+          <w:p>
+            <w:pPr>
+              <w:pStyle w:val="ListParagraph"/>
+              <w:tabs>
+                <w:tab w:val="left" w:pos="142"/>
+              </w:tabs>
+              <w:spacing w:line="288" w:lineRule="auto"/>
+              <w:ind w:left="0"/>
+              <w:jc w:val="center"/>
+              <w:rPr>
+                <w:sz w:val="22"/>
+              </w:rPr>
+            </w:pPr>
+            <w:r>
+              <w:rPr>
+                <w:sz w:val="22"/>
+              </w:rPr>
+              <w:t xml:space="preserve">0</w:t>
+            </w:r>
+          </w:p>
+        </w:tc>
+        <w:tc>
+          <w:tcPr>
+            <w:tcW w:w="2694" w:type="dxa"/>
+            <w:vAlign w:val="center"/>
+          </w:tcPr>
+          <w:p>
+            <w:pPr>
+              <w:pStyle w:val="ListParagraph"/>
+              <w:tabs>
+                <w:tab w:val="left" w:pos="142"/>
+              </w:tabs>
+              <w:spacing w:line="288" w:lineRule="auto"/>
+              <w:ind w:left="0"/>
+              <w:jc w:val="center"/>
+              <w:rPr>
+                <w:sz w:val="22"/>
+              </w:rPr>
+            </w:pPr>
+            <w:r>
+              <w:rPr>
+                <w:sz w:val="22"/>
+              </w:rPr>
+              <w:t xml:space="preserve">0.00%</w:t>
+            </w:r>
+            <w:r>
+              <w:rPr>
+                <w:sz w:val="22"/>
+              </w:rPr>
+              <w:t/>
+            </w:r>
+          </w:p>
+        </w:tc>
+      </w:tr>
+      <w:tr>
+        <w:trPr>
+          <w:jc w:val="center"/>
+        </w:trPr>
+        <w:tc>
+          <w:tcPr>
+            <w:tcW w:w="2394" w:type="dxa"/>
+            <w:vAlign w:val="center"/>
+          </w:tcPr>
+          <w:p>
+            <w:pPr>
+              <w:pStyle w:val="ListParagraph"/>
+              <w:tabs>
+                <w:tab w:val="left" w:pos="142"/>
+              </w:tabs>
+              <w:spacing w:line="288" w:lineRule="auto"/>
+              <w:ind w:left="0"/>
+              <w:rPr>
+                <w:sz w:val="22"/>
+              </w:rPr>
+            </w:pPr>
+            <w:r>
+              <w:rPr>
+                <w:sz w:val="22"/>
+              </w:rPr>
+              <w:t xml:space="preserve">Kém</w:t>
+            </w:r>
+          </w:p>
+        </w:tc>
+        <w:tc>
+          <w:tcPr>
+            <w:tcW w:w="2693" w:type="dxa"/>
+            <w:vAlign w:val="center"/>
+          </w:tcPr>
+          <w:p>
+            <w:pPr>
+              <w:pStyle w:val="ListParagraph"/>
+              <w:tabs>
+                <w:tab w:val="left" w:pos="142"/>
+              </w:tabs>
+              <w:spacing w:line="288" w:lineRule="auto"/>
+              <w:ind w:left="0"/>
+              <w:jc w:val="center"/>
+              <w:rPr>
+                <w:sz w:val="22"/>
+              </w:rPr>
+            </w:pPr>
+            <w:r>
+              <w:rPr>
+                <w:sz w:val="22"/>
+              </w:rPr>
+              <w:t xml:space="preserve">0</w:t>
+            </w:r>
+          </w:p>
+        </w:tc>
+        <w:tc>
+          <w:tcPr>
+            <w:tcW w:w="2694" w:type="dxa"/>
+            <w:vAlign w:val="center"/>
+          </w:tcPr>
+          <w:p>
+            <w:pPr>
+              <w:pStyle w:val="ListParagraph"/>
+              <w:tabs>
+                <w:tab w:val="left" w:pos="142"/>
+              </w:tabs>
+              <w:spacing w:line="288" w:lineRule="auto"/>
+              <w:ind w:left="0"/>
+              <w:jc w:val="center"/>
+              <w:rPr>
+                <w:sz w:val="22"/>
+              </w:rPr>
+            </w:pPr>
+            <w:r>
+              <w:rPr>
+                <w:sz w:val="22"/>
+              </w:rPr>
+              <w:t xml:space="preserve">0.00%</w:t>
+            </w:r>
+            <w:r>
+              <w:rPr>
+                <w:sz w:val="22"/>
+              </w:rPr>
+              <w:t/>
+            </w:r>
+          </w:p>
+        </w:tc>
+      </w:tr>
+      <w:tr>
+        <w:trPr>
+          <w:jc w:val="center"/>
+        </w:trPr>
+        <w:tc>
+          <w:tcPr>
+            <w:tcW w:w="2394" w:type="dxa"/>
+            <w:vAlign w:val="center"/>
+          </w:tcPr>
+          <w:p>
+            <w:pPr>
+              <w:pStyle w:val="ListParagraph"/>
+              <w:tabs>
+                <w:tab w:val="left" w:pos="142"/>
+              </w:tabs>
+              <w:spacing w:line="288" w:lineRule="auto"/>
+              <w:ind w:left="0"/>
+              <w:rPr>
+                <w:sz w:val="22"/>
+              </w:rPr>
+            </w:pPr>
+            <w:r>
+              <w:rPr>
+                <w:sz w:val="22"/>
+              </w:rPr>
+              <w:t xml:space="preserve">Không xếp loại</w:t>
+            </w:r>
+          </w:p>
+        </w:tc>
+        <w:tc>
+          <w:tcPr>
+            <w:tcW w:w="2693" w:type="dxa"/>
+            <w:vAlign w:val="center"/>
+          </w:tcPr>
+          <w:p>
+            <w:pPr>
+              <w:pStyle w:val="ListParagraph"/>
+              <w:tabs>
+                <w:tab w:val="left" w:pos="142"/>
+              </w:tabs>
+              <w:spacing w:line="288" w:lineRule="auto"/>
+              <w:ind w:left="0"/>
+              <w:jc w:val="center"/>
+              <w:rPr>
+                <w:sz w:val="22"/>
+              </w:rPr>
+            </w:pPr>
+            <w:r>
+              <w:rPr>
+                <w:sz w:val="22"/>
+              </w:rPr>
+              <w:t xml:space="preserve">3</w:t>
+            </w:r>
+          </w:p>
+        </w:tc>
+        <w:tc>
+          <w:tcPr>
+            <w:tcW w:w="2694" w:type="dxa"/>
+            <w:vAlign w:val="center"/>
+          </w:tcPr>
+          <w:p>
+            <w:pPr>
+              <w:pStyle w:val="ListParagraph"/>
+              <w:tabs>
+                <w:tab w:val="left" w:pos="142"/>
+              </w:tabs>
+              <w:spacing w:line="288" w:lineRule="auto"/>
+              <w:ind w:left="0"/>
+              <w:jc w:val="center"/>
+              <w:rPr>
+                <w:sz w:val="22"/>
+              </w:rPr>
+            </w:pPr>
+            <w:r>
+              <w:rPr>
+                <w:sz w:val="22"/>
+              </w:rPr>
+              <w:t xml:space="preserve">6.52%</w:t>
+            </w:r>
+            <w:r>
+              <w:rPr>
+                <w:sz w:val="22"/>
+              </w:rPr>
+              <w:t/>
+            </w:r>
+          </w:p>
+        </w:tc>
+      </w:tr>
+      <w:tr>
+        <w:trPr>
+          <w:jc w:val="center"/>
+        </w:trPr>
+        <w:tc>
+          <w:tcPr>
+            <w:tcW w:w="2394" w:type="dxa"/>
+            <w:vAlign w:val="center"/>
+          </w:tcPr>
+          <w:p>
+            <w:pPr>
+              <w:pStyle w:val="ListParagraph"/>
+              <w:tabs>
+                <w:tab w:val="left" w:pos="142"/>
+              </w:tabs>
+              <w:spacing w:line="288" w:lineRule="auto"/>
+              <w:ind w:left="0"/>
+              <w:jc w:val="center"/>
+              <w:rPr>
+                <w:b/>
+                <w:bCs/>
+                <w:sz w:val="22"/>
+              </w:rPr>
+            </w:pPr>
+            <w:r>
+              <w:rPr>
+                <w:b/>
+                <w:bCs/>
+                <w:sz w:val="22"/>
+              </w:rPr>
+              <w:t/>
+            </w:r>
+            <w:r>
+              <w:rPr>
+                <w:b/>
+                <w:bCs/>
+                <w:sz w:val="22"/>
+              </w:rPr>
+              <w:t/>
+            </w:r>
+            <w:r>
+              <w:rPr>
+                <w:b/>
+                <w:bCs/>
+                <w:sz w:val="22"/>
+              </w:rPr>
+              <w:t/>
+            </w:r>
+            <w:r>
+              <w:rPr>
+                <w:b/>
+                <w:bCs/>
+                <w:sz w:val="22"/>
+              </w:rPr>
+              <w:t xml:space="preserve">Tổng</w:t>
+            </w:r>
+          </w:p>
+        </w:tc>
+        <w:tc>
+          <w:tcPr>
+            <w:tcW w:w="2693" w:type="dxa"/>
+            <w:vAlign w:val="center"/>
+          </w:tcPr>
+          <w:p>
+            <w:pPr>
+              <w:pStyle w:val="ListParagraph"/>
+              <w:tabs>
+                <w:tab w:val="left" w:pos="142"/>
+              </w:tabs>
+              <w:spacing w:line="288" w:lineRule="auto"/>
+              <w:ind w:left="0"/>
+              <w:jc w:val="center"/>
+              <w:rPr>
+                <w:sz w:val="22"/>
+              </w:rPr>
+            </w:pPr>
+            <w:r>
+              <w:rPr>
+                <w:sz w:val="22"/>
+              </w:rPr>
+              <w:t xml:space="preserve">4</w:t>
+            </w:r>
+          </w:p>
+        </w:tc>
+        <w:tc>
+          <w:tcPr>
+            <w:tcW w:w="2694" w:type="dxa"/>
+            <w:vAlign w:val="center"/>
+          </w:tcPr>
+          <w:p>
+            <w:pPr>
+              <w:pStyle w:val="ListParagraph"/>
+              <w:tabs>
+                <w:tab w:val="left" w:pos="142"/>
+              </w:tabs>
+              <w:spacing w:line="288" w:lineRule="auto"/>
+              <w:ind w:left="0"/>
+              <w:jc w:val="center"/>
+              <w:rPr>
+                <w:sz w:val="22"/>
+              </w:rPr>
+            </w:pPr>
+            <w:r>
+              <w:rPr>
+                <w:sz w:val="22"/>
+              </w:rPr>
+              <w:t xml:space="preserve">8.70%</w:t>
+            </w:r>
+            <w:r>
+              <w:rPr>
+                <w:sz w:val="22"/>
+              </w:rPr>
+              <w:t/>
+            </w:r>
+          </w:p>
+        </w:tc>
+      </w:tr>
     </w:tbl>
     <w:p>
       <w:pPr>
@@ -1232,6 +2084,15 @@
           <w:sz w:val="24"/>
           <w:szCs w:val="24"/>
         </w:rPr>
+        <w:t xml:space="preserve"> </w:t>
+      </w:r>
+      <w:r>
+        <w:rPr>
+          <w:b/>
+          <w:bCs/>
+          <w:sz w:val="24"/>
+          <w:szCs w:val="24"/>
+        </w:rPr>
         <w:tab/>
       </w:r>
       <w:r>
@@ -1297,6 +2158,70 @@
         </w:rPr>
         <w:t xml:space="preserve">BÍ THƯ: </w:t>
       </w:r>
+      <w:r>
+        <w:rPr>
+          <w:b/>
+          <w:bCs/>
+          <w:sz w:val="24"/>
+          <w:szCs w:val="24"/>
+        </w:rPr>
+        <w:t/>
+      </w:r>
+      <w:r>
+        <w:rPr>
+          <w:b/>
+          <w:bCs/>
+          <w:sz w:val="24"/>
+          <w:szCs w:val="24"/>
+        </w:rPr>
+        <w:tab/>
+      </w:r>
+      <w:r>
+        <w:rPr>
+          <w:b/>
+          <w:bCs/>
+          <w:sz w:val="24"/>
+          <w:szCs w:val="24"/>
+        </w:rPr>
+        <w:tab/>
+      </w:r>
+      <w:r>
+        <w:rPr>
+          <w:b/>
+          <w:bCs/>
+          <w:sz w:val="24"/>
+          <w:szCs w:val="24"/>
+        </w:rPr>
+        <w:tab/>
+      </w:r>
+      <w:r>
+        <w:rPr>
+          <w:b/>
+          <w:bCs/>
+          <w:sz w:val="24"/>
+          <w:szCs w:val="24"/>
+        </w:rPr>
+        <w:tab/>
+      </w:r>
+      <w:r>
+        <w:rPr>
+          <w:b/>
+          <w:bCs/>
+          <w:sz w:val="24"/>
+          <w:szCs w:val="24"/>
+        </w:rPr>
+        <w:tab/>
+      </w:r>
+      <w:r>
+        <w:rPr>
+          <w:b/>
+          <w:bCs/>
+          <w:sz w:val="24"/>
+          <w:szCs w:val="24"/>
+        </w:rPr>
+        <w:tab/>
+        <w:t xml:space="preserve">Lương Lê Hải</w:t>
+      </w:r>
     </w:p>
     <w:p>
       <w:pPr>
@@ -1322,6 +2247,15 @@
           <w:szCs w:val="24"/>
         </w:rPr>
         <w:t xml:space="preserve">CHI HỘI TRƯỞNG: </w:t>
+      </w:r>
+      <w:r>
+        <w:rPr>
+          <w:b/>
+          <w:bCs/>
+          <w:sz w:val="24"/>
+          <w:szCs w:val="24"/>
+        </w:rPr>
+        <w:t/>
       </w:r>
     </w:p>
     <w:p>
@@ -1500,7 +2434,7 @@
 </file>
 
 <file path=word/numbering.xml><?xml version="1.0" encoding="utf-8"?>
-<w:numbering xmlns:wpc="http://schemas.microsoft.com/office/word/2010/wordprocessingCanvas" xmlns:cx="http://schemas.microsoft.com/office/drawing/2014/chartex" xmlns:cx1="http://schemas.microsoft.com/office/drawing/2015/9/8/chartex" xmlns:cx2="http://schemas.microsoft.com/office/drawing/2015/10/21/chartex" xmlns:cx3="http://schemas.microsoft.com/office/drawing/2016/5/9/chartex" xmlns:cx4="http://schemas.microsoft.com/office/drawing/2016/5/10/chartex" xmlns:cx5="http://schemas.microsoft.com/office/drawing/2016/5/11/chartex" xmlns:cx6="http://schemas.microsoft.com/office/drawing/2016/5/12/chartex" xmlns:cx7="http://schemas.microsoft.com/office/drawing/2016/5/13/chartex" xmlns:cx8="http://schemas.microsoft.com/office/drawing/2016/5/14/chartex" xmlns:mc="http://schemas.openxmlformats.org/markup-compatibility/2006" xmlns:aink="http://schemas.microsoft.com/office/drawing/2016/ink" xmlns:am3d="http://schemas.microsoft.com/office/drawing/2017/model3d" xmlns:o="urn:schemas-microsoft-com:office:office" xmlns:oel="http://schemas.microsoft.com/office/2019/extlst" xmlns:r="http://schemas.openxmlformats.org/officeDocument/2006/relationships" xmlns:m="http://schemas.openxmlformats.org/officeDocument/2006/math" xmlns:v="urn:schemas-microsoft-com:vml" xmlns:wp14="http://schemas.microsoft.com/office/word/2010/wordprocessingDrawing" xmlns:wp="http://schemas.openxmlformats.org/drawingml/2006/wordprocessingDrawing" xmlns:w10="urn:schemas-microsoft-com:office:word" xmlns:w="http://schemas.openxmlformats.org/wordprocessingml/2006/main" xmlns:w14="http://schemas.microsoft.com/office/word/2010/wordml" xmlns:w15="http://schemas.microsoft.com/office/word/2012/wordml" xmlns:w16cex="http://schemas.microsoft.com/office/word/2018/wordml/cex" xmlns:w16cid="http://schemas.microsoft.com/office/word/2016/wordml/cid" xmlns:w16="http://schemas.microsoft.com/office/word/2018/wordml" xmlns:w16sdtdh="http://schemas.microsoft.com/office/word/2020/wordml/sdtdatahash" xmlns:w16se="http://schemas.microsoft.com/office/word/2015/wordml/symex" xmlns:wpg="http://schemas.microsoft.com/office/word/2010/wordprocessingGroup" xmlns:wpi="http://schemas.microsoft.com/office/word/2010/wordprocessingInk" xmlns:wne="http://schemas.microsoft.com/office/word/2006/wordml" xmlns:wps="http://schemas.microsoft.com/office/word/2010/wordprocessingShape" mc:Ignorable="w14 w15 w16se w16cid w16 w16cex w16sdtdh wp14">
+<w:numbering xmlns:wpc="http://schemas.microsoft.com/office/word/2010/wordprocessingCanvas" xmlns:cx="http://schemas.microsoft.com/office/drawing/2014/chartex" xmlns:cx1="http://schemas.microsoft.com/office/drawing/2015/9/8/chartex" xmlns:cx2="http://schemas.microsoft.com/office/drawing/2015/10/21/chartex" xmlns:cx3="http://schemas.microsoft.com/office/drawing/2016/5/9/chartex" xmlns:cx4="http://schemas.microsoft.com/office/drawing/2016/5/10/chartex" xmlns:cx5="http://schemas.microsoft.com/office/drawing/2016/5/11/chartex" xmlns:cx6="http://schemas.microsoft.com/office/drawing/2016/5/12/chartex" xmlns:cx7="http://schemas.microsoft.com/office/drawing/2016/5/13/chartex" xmlns:cx8="http://schemas.microsoft.com/office/drawing/2016/5/14/chartex" xmlns:mc="http://schemas.openxmlformats.org/markup-compatibility/2006" xmlns:aink="http://schemas.microsoft.com/office/drawing/2016/ink" xmlns:am3d="http://schemas.microsoft.com/office/drawing/2017/model3d" xmlns:o="urn:schemas-microsoft-com:office:office" xmlns:oel="http://schemas.microsoft.com/office/2019/extlst" xmlns:r="http://schemas.openxmlformats.org/officeDocument/2006/relationships" xmlns:m="http://schemas.openxmlformats.org/officeDocument/2006/math" xmlns:v="urn:schemas-microsoft-com:vml" xmlns:wp14="http://schemas.microsoft.com/office/word/2010/wordprocessingDrawing" xmlns:wp="http://schemas.openxmlformats.org/drawingml/2006/wordprocessingDrawing" xmlns:w10="urn:schemas-microsoft-com:office:word" xmlns:w="http://schemas.openxmlformats.org/wordprocessingml/2006/main" xmlns:w14="http://schemas.microsoft.com/office/word/2010/wordml" xmlns:w15="http://schemas.microsoft.com/office/word/2012/wordml" xmlns:w16cex="http://schemas.microsoft.com/office/word/2018/wordml/cex" xmlns:w16cid="http://schemas.microsoft.com/office/word/2016/wordml/cid" xmlns:w16="http://schemas.microsoft.com/office/word/2018/wordml" xmlns:w16du="http://schemas.microsoft.com/office/word/2023/wordml/word16du" xmlns:w16sdtdh="http://schemas.microsoft.com/office/word/2020/wordml/sdtdatahash" xmlns:w16se="http://schemas.microsoft.com/office/word/2015/wordml/symex" xmlns:wpg="http://schemas.microsoft.com/office/word/2010/wordprocessingGroup" xmlns:wpi="http://schemas.microsoft.com/office/word/2010/wordprocessingInk" xmlns:wne="http://schemas.microsoft.com/office/word/2006/wordml" xmlns:wps="http://schemas.microsoft.com/office/word/2010/wordprocessingShape" mc:Ignorable="w14 w15 w16se w16cid w16 w16cex w16sdtdh wp14">
   <w:abstractNum w:abstractNumId="0" w15:restartNumberingAfterBreak="0">
     <w:nsid w:val="23245E58"/>
     <w:multiLevelType w:val="hybridMultilevel"/>

</xml_diff>